<commit_message>
feat: tambah input referral, dan tanda tangan
</commit_message>
<xml_diff>
--- a/public/assets/template/mou.docx
+++ b/public/assets/template/mou.docx
@@ -6344,180 +6344,278 @@
         </w:rPr>
       </w:pPr>
     </w:p>
-    <w:p>
-      <w:pPr>
-        <w:pBdr>
-          <w:top w:val="nil"/>
-          <w:left w:val="nil"/>
-          <w:bottom w:val="nil"/>
-          <w:right w:val="nil"/>
-          <w:between w:val="nil"/>
-        </w:pBdr>
-        <w:tabs>
-          <w:tab w:val="left" w:pos="7650"/>
-        </w:tabs>
-        <w:spacing w:line="276" w:lineRule="auto"/>
-        <w:ind w:left="425" w:right="167"/>
-        <w:jc w:val="both"/>
-        <w:rPr>
-          <w:rFonts w:ascii="Inter" w:eastAsia="Inter" w:hAnsi="Inter" w:cs="Inter"/>
-          <w:sz w:val="20"/>
-          <w:szCs w:val="20"/>
-        </w:rPr>
-      </w:pPr>
-      <w:r>
-        <w:rPr>
-          <w:rFonts w:ascii="Inter" w:eastAsia="Inter" w:hAnsi="Inter" w:cs="Inter"/>
-          <w:sz w:val="20"/>
-          <w:szCs w:val="20"/>
-        </w:rPr>
-        <w:t>Pihak Pertama,</w:t>
-      </w:r>
-      <w:r>
-        <w:rPr>
-          <w:rFonts w:ascii="Inter" w:eastAsia="Inter" w:hAnsi="Inter" w:cs="Inter"/>
-          <w:sz w:val="20"/>
-          <w:szCs w:val="20"/>
-        </w:rPr>
-        <w:tab/>
-        <w:t>Pihak Kedua,</w:t>
-      </w:r>
-    </w:p>
-    <w:p>
-      <w:pPr>
-        <w:pBdr>
-          <w:top w:val="nil"/>
-          <w:left w:val="nil"/>
-          <w:bottom w:val="nil"/>
-          <w:right w:val="nil"/>
-          <w:between w:val="nil"/>
-        </w:pBdr>
-        <w:tabs>
-          <w:tab w:val="left" w:pos="5797"/>
-          <w:tab w:val="left" w:pos="7650"/>
-        </w:tabs>
-        <w:spacing w:line="276" w:lineRule="auto"/>
-        <w:ind w:left="425" w:right="167"/>
-        <w:jc w:val="both"/>
-        <w:rPr>
-          <w:rFonts w:ascii="Inter" w:eastAsia="Inter" w:hAnsi="Inter" w:cs="Inter"/>
-          <w:sz w:val="20"/>
-          <w:szCs w:val="20"/>
-        </w:rPr>
-      </w:pPr>
-    </w:p>
-    <w:p>
-      <w:pPr>
-        <w:pBdr>
-          <w:top w:val="nil"/>
-          <w:left w:val="nil"/>
-          <w:bottom w:val="nil"/>
-          <w:right w:val="nil"/>
-          <w:between w:val="nil"/>
-        </w:pBdr>
-        <w:tabs>
-          <w:tab w:val="left" w:pos="5797"/>
-          <w:tab w:val="left" w:pos="7650"/>
-        </w:tabs>
-        <w:spacing w:line="276" w:lineRule="auto"/>
-        <w:ind w:left="425" w:right="167"/>
-        <w:jc w:val="both"/>
-        <w:rPr>
-          <w:rFonts w:ascii="Inter" w:eastAsia="Inter" w:hAnsi="Inter" w:cs="Inter"/>
-          <w:sz w:val="20"/>
-          <w:szCs w:val="20"/>
-        </w:rPr>
-      </w:pPr>
-      <w:r>
-        <w:rPr>
-          <w:rFonts w:ascii="Inter" w:eastAsia="Inter" w:hAnsi="Inter" w:cs="Inter"/>
-          <w:sz w:val="20"/>
-          <w:szCs w:val="20"/>
-        </w:rPr>
-        <w:t>${</w:t>
-      </w:r>
-      <w:r>
-        <w:rPr>
-          <w:rFonts w:ascii="Inter" w:eastAsia="Inter" w:hAnsi="Inter" w:cs="Inter"/>
-          <w:sz w:val="20"/>
-          <w:szCs w:val="20"/>
-        </w:rPr>
-        <w:t>signature_image</w:t>
-      </w:r>
-      <w:r>
-        <w:rPr>
-          <w:rFonts w:ascii="Inter" w:eastAsia="Inter" w:hAnsi="Inter" w:cs="Inter"/>
-          <w:sz w:val="20"/>
-          <w:szCs w:val="20"/>
-        </w:rPr>
-        <w:t>:170:170}</w:t>
-      </w:r>
-    </w:p>
-    <w:p>
-      <w:pPr>
-        <w:pBdr>
-          <w:top w:val="nil"/>
-          <w:left w:val="nil"/>
-          <w:bottom w:val="nil"/>
-          <w:right w:val="nil"/>
-          <w:between w:val="nil"/>
-        </w:pBdr>
-        <w:tabs>
-          <w:tab w:val="left" w:pos="5797"/>
-          <w:tab w:val="left" w:pos="7650"/>
-        </w:tabs>
-        <w:spacing w:line="276" w:lineRule="auto"/>
-        <w:ind w:left="425" w:right="167"/>
-        <w:jc w:val="both"/>
-        <w:rPr>
-          <w:rFonts w:ascii="Inter" w:eastAsia="Inter" w:hAnsi="Inter" w:cs="Inter"/>
-          <w:sz w:val="20"/>
-          <w:szCs w:val="20"/>
-        </w:rPr>
-      </w:pPr>
-    </w:p>
-    <w:p>
-      <w:pPr>
-        <w:pBdr>
-          <w:top w:val="nil"/>
-          <w:left w:val="nil"/>
-          <w:bottom w:val="nil"/>
-          <w:right w:val="nil"/>
-          <w:between w:val="nil"/>
-        </w:pBdr>
-        <w:tabs>
-          <w:tab w:val="left" w:pos="7650"/>
-        </w:tabs>
-        <w:spacing w:line="276" w:lineRule="auto"/>
-        <w:ind w:left="425" w:right="167"/>
-        <w:jc w:val="both"/>
-        <w:rPr>
-          <w:rFonts w:ascii="Inter" w:eastAsia="Inter" w:hAnsi="Inter" w:cs="Inter"/>
-          <w:b/>
-          <w:sz w:val="20"/>
-          <w:szCs w:val="20"/>
-        </w:rPr>
-      </w:pPr>
-      <w:r>
-        <w:rPr>
-          <w:rFonts w:ascii="Inter" w:eastAsia="Inter" w:hAnsi="Inter" w:cs="Inter"/>
-          <w:b/>
-          <w:sz w:val="20"/>
-          <w:szCs w:val="20"/>
-        </w:rPr>
-        <w:t>${signature_name}</w:t>
-      </w:r>
-      <w:r>
-        <w:rPr>
-          <w:rFonts w:ascii="Inter" w:eastAsia="Inter" w:hAnsi="Inter" w:cs="Inter"/>
-          <w:b/>
-          <w:sz w:val="20"/>
-          <w:szCs w:val="20"/>
-        </w:rPr>
-        <w:tab/>
-        <w:t>${pic}</w:t>
-      </w:r>
-    </w:p>
+    <w:tbl>
+      <w:tblPr>
+        <w:tblStyle w:val="TableGrid"/>
+        <w:tblW w:w="9280" w:type="dxa"/>
+        <w:tblInd w:w="360" w:type="dxa"/>
+        <w:tblBorders>
+          <w:top w:val="none" w:sz="0" w:space="0" w:color="auto"/>
+          <w:left w:val="none" w:sz="0" w:space="0" w:color="auto"/>
+          <w:bottom w:val="none" w:sz="0" w:space="0" w:color="auto"/>
+          <w:right w:val="none" w:sz="0" w:space="0" w:color="auto"/>
+          <w:insideH w:val="none" w:sz="0" w:space="0" w:color="auto"/>
+          <w:insideV w:val="none" w:sz="0" w:space="0" w:color="auto"/>
+        </w:tblBorders>
+        <w:tblLook w:val="04A0" w:firstRow="1" w:lastRow="0" w:firstColumn="1" w:lastColumn="0" w:noHBand="0" w:noVBand="1"/>
+      </w:tblPr>
+      <w:tblGrid>
+        <w:gridCol w:w="5558"/>
+        <w:gridCol w:w="3722"/>
+      </w:tblGrid>
+      <w:tr>
+        <w:tc>
+          <w:tcPr>
+            <w:tcW w:w="5760" w:type="dxa"/>
+          </w:tcPr>
+          <w:p>
+            <w:pPr>
+              <w:spacing w:line="276" w:lineRule="auto"/>
+              <w:ind w:right="167"/>
+              <w:jc w:val="both"/>
+              <w:rPr>
+                <w:rFonts w:ascii="Inter" w:eastAsia="Inter" w:hAnsi="Inter" w:cs="Inter"/>
+                <w:sz w:val="20"/>
+                <w:szCs w:val="20"/>
+              </w:rPr>
+            </w:pPr>
+            <w:r>
+              <w:rPr>
+                <w:rFonts w:ascii="Inter" w:eastAsia="Inter" w:hAnsi="Inter" w:cs="Inter"/>
+                <w:sz w:val="20"/>
+                <w:szCs w:val="20"/>
+              </w:rPr>
+              <w:t>Pihak Pertama,</w:t>
+            </w:r>
+          </w:p>
+          <w:p>
+            <w:pPr>
+              <w:spacing w:line="276" w:lineRule="auto"/>
+              <w:ind w:right="167"/>
+              <w:jc w:val="both"/>
+              <w:rPr>
+                <w:rFonts w:ascii="Inter" w:eastAsia="Inter" w:hAnsi="Inter" w:cs="Inter"/>
+                <w:sz w:val="20"/>
+                <w:szCs w:val="20"/>
+              </w:rPr>
+            </w:pPr>
+            <w:r>
+              <w:rPr>
+                <w:rFonts w:ascii="Inter" w:eastAsia="Inter" w:hAnsi="Inter" w:cs="Inter"/>
+                <w:sz w:val="20"/>
+                <w:szCs w:val="20"/>
+              </w:rPr>
+              <w:t>${signature_image</w:t>
+            </w:r>
+            <w:r>
+              <w:rPr>
+                <w:rFonts w:ascii="Inter" w:eastAsia="Inter" w:hAnsi="Inter" w:cs="Inter"/>
+                <w:sz w:val="20"/>
+                <w:szCs w:val="20"/>
+              </w:rPr>
+              <w:t>:</w:t>
+            </w:r>
+            <w:r>
+              <w:rPr>
+                <w:rFonts w:ascii="Inter" w:eastAsia="Inter" w:hAnsi="Inter" w:cs="Inter"/>
+                <w:sz w:val="20"/>
+                <w:szCs w:val="20"/>
+              </w:rPr>
+              <w:t>10</w:t>
+            </w:r>
+            <w:r>
+              <w:rPr>
+                <w:rFonts w:ascii="Inter" w:eastAsia="Inter" w:hAnsi="Inter" w:cs="Inter"/>
+                <w:sz w:val="20"/>
+                <w:szCs w:val="20"/>
+              </w:rPr>
+              <w:t>0px:</w:t>
+            </w:r>
+            <w:r>
+              <w:rPr>
+                <w:rFonts w:ascii="Inter" w:eastAsia="Inter" w:hAnsi="Inter" w:cs="Inter"/>
+                <w:sz w:val="20"/>
+                <w:szCs w:val="20"/>
+              </w:rPr>
+              <w:t>10</w:t>
+            </w:r>
+            <w:r>
+              <w:rPr>
+                <w:rFonts w:ascii="Inter" w:eastAsia="Inter" w:hAnsi="Inter" w:cs="Inter"/>
+                <w:sz w:val="20"/>
+                <w:szCs w:val="20"/>
+              </w:rPr>
+              <w:t>0px</w:t>
+            </w:r>
+            <w:r>
+              <w:rPr>
+                <w:rFonts w:ascii="Inter" w:eastAsia="Inter" w:hAnsi="Inter" w:cs="Inter"/>
+                <w:sz w:val="20"/>
+                <w:szCs w:val="20"/>
+              </w:rPr>
+              <w:t>:ratio=false</w:t>
+            </w:r>
+            <w:r>
+              <w:rPr>
+                <w:rFonts w:ascii="Inter" w:eastAsia="Inter" w:hAnsi="Inter" w:cs="Inter"/>
+                <w:sz w:val="20"/>
+                <w:szCs w:val="20"/>
+              </w:rPr>
+              <w:t>}</w:t>
+            </w:r>
+          </w:p>
+          <w:p>
+            <w:pPr>
+              <w:spacing w:line="276" w:lineRule="auto"/>
+              <w:ind w:right="167"/>
+              <w:jc w:val="both"/>
+              <w:rPr>
+                <w:rFonts w:ascii="Inter" w:eastAsia="Inter" w:hAnsi="Inter" w:cs="Inter"/>
+                <w:b/>
+                <w:bCs/>
+                <w:sz w:val="20"/>
+                <w:szCs w:val="20"/>
+              </w:rPr>
+            </w:pPr>
+            <w:r>
+              <w:rPr>
+                <w:rFonts w:ascii="Inter" w:eastAsia="Inter" w:hAnsi="Inter" w:cs="Inter"/>
+                <w:b/>
+                <w:bCs/>
+                <w:sz w:val="20"/>
+                <w:szCs w:val="20"/>
+              </w:rPr>
+              <w:t>${signature_name}</w:t>
+            </w:r>
+          </w:p>
+        </w:tc>
+        <w:tc>
+          <w:tcPr>
+            <w:tcW w:w="3520" w:type="dxa"/>
+          </w:tcPr>
+          <w:p>
+            <w:pPr>
+              <w:spacing w:line="276" w:lineRule="auto"/>
+              <w:ind w:right="167"/>
+              <w:jc w:val="both"/>
+              <w:rPr>
+                <w:rFonts w:ascii="Inter" w:eastAsia="Inter" w:hAnsi="Inter" w:cs="Inter"/>
+                <w:sz w:val="20"/>
+                <w:szCs w:val="20"/>
+              </w:rPr>
+            </w:pPr>
+            <w:r>
+              <w:rPr>
+                <w:rFonts w:ascii="Inter" w:eastAsia="Inter" w:hAnsi="Inter" w:cs="Inter"/>
+                <w:sz w:val="20"/>
+                <w:szCs w:val="20"/>
+              </w:rPr>
+              <w:t>Pihak Kedua,</w:t>
+            </w:r>
+          </w:p>
+          <w:p>
+            <w:pPr>
+              <w:spacing w:line="276" w:lineRule="auto"/>
+              <w:ind w:right="167"/>
+              <w:jc w:val="both"/>
+              <w:rPr>
+                <w:rFonts w:ascii="Inter" w:eastAsia="Inter" w:hAnsi="Inter" w:cs="Inter"/>
+                <w:sz w:val="20"/>
+                <w:szCs w:val="20"/>
+              </w:rPr>
+            </w:pPr>
+            <w:r>
+              <w:rPr>
+                <w:rFonts w:ascii="Inter" w:eastAsia="Inter" w:hAnsi="Inter" w:cs="Inter"/>
+                <w:sz w:val="20"/>
+                <w:szCs w:val="20"/>
+              </w:rPr>
+              <w:t>${pic_signature</w:t>
+            </w:r>
+            <w:r>
+              <w:rPr>
+                <w:rFonts w:ascii="Inter" w:eastAsia="Inter" w:hAnsi="Inter" w:cs="Inter"/>
+                <w:sz w:val="20"/>
+                <w:szCs w:val="20"/>
+              </w:rPr>
+              <w:t>:</w:t>
+            </w:r>
+            <w:r>
+              <w:rPr>
+                <w:rFonts w:ascii="Inter" w:eastAsia="Inter" w:hAnsi="Inter" w:cs="Inter"/>
+                <w:sz w:val="20"/>
+                <w:szCs w:val="20"/>
+              </w:rPr>
+              <w:t>10</w:t>
+            </w:r>
+            <w:r>
+              <w:rPr>
+                <w:rFonts w:ascii="Inter" w:eastAsia="Inter" w:hAnsi="Inter" w:cs="Inter"/>
+                <w:sz w:val="20"/>
+                <w:szCs w:val="20"/>
+              </w:rPr>
+              <w:t>0px:</w:t>
+            </w:r>
+            <w:r>
+              <w:rPr>
+                <w:rFonts w:ascii="Inter" w:eastAsia="Inter" w:hAnsi="Inter" w:cs="Inter"/>
+                <w:sz w:val="20"/>
+                <w:szCs w:val="20"/>
+              </w:rPr>
+              <w:t>10</w:t>
+            </w:r>
+            <w:r>
+              <w:rPr>
+                <w:rFonts w:ascii="Inter" w:eastAsia="Inter" w:hAnsi="Inter" w:cs="Inter"/>
+                <w:sz w:val="20"/>
+                <w:szCs w:val="20"/>
+              </w:rPr>
+              <w:t>0px</w:t>
+            </w:r>
+            <w:r>
+              <w:rPr>
+                <w:rFonts w:ascii="Inter" w:eastAsia="Inter" w:hAnsi="Inter" w:cs="Inter"/>
+                <w:sz w:val="20"/>
+                <w:szCs w:val="20"/>
+              </w:rPr>
+              <w:t>:ratio=false</w:t>
+            </w:r>
+            <w:r>
+              <w:rPr>
+                <w:rFonts w:ascii="Inter" w:eastAsia="Inter" w:hAnsi="Inter" w:cs="Inter"/>
+                <w:sz w:val="20"/>
+                <w:szCs w:val="20"/>
+              </w:rPr>
+              <w:t>}</w:t>
+            </w:r>
+          </w:p>
+          <w:p>
+            <w:pPr>
+              <w:spacing w:line="276" w:lineRule="auto"/>
+              <w:ind w:right="167"/>
+              <w:jc w:val="both"/>
+              <w:rPr>
+                <w:rFonts w:ascii="Inter" w:eastAsia="Inter" w:hAnsi="Inter" w:cs="Inter"/>
+                <w:b/>
+                <w:bCs/>
+                <w:sz w:val="20"/>
+                <w:szCs w:val="20"/>
+              </w:rPr>
+            </w:pPr>
+            <w:r>
+              <w:rPr>
+                <w:rFonts w:ascii="Inter" w:eastAsia="Inter" w:hAnsi="Inter" w:cs="Inter"/>
+                <w:b/>
+                <w:bCs/>
+                <w:sz w:val="20"/>
+                <w:szCs w:val="20"/>
+              </w:rPr>
+              <w:t>${pic}</w:t>
+            </w:r>
+          </w:p>
+        </w:tc>
+      </w:tr>
+    </w:tbl>
     <w:p>
       <w:pPr>
         <w:pBdr>
@@ -6531,7 +6629,7 @@
           <w:tab w:val="left" w:pos="6236"/>
         </w:tabs>
         <w:spacing w:line="276" w:lineRule="auto"/>
-        <w:ind w:left="425" w:right="167"/>
+        <w:ind w:right="167"/>
         <w:jc w:val="both"/>
         <w:rPr>
           <w:rFonts w:ascii="Inter" w:eastAsia="Inter" w:hAnsi="Inter" w:cs="Inter"/>
@@ -6555,31 +6653,7 @@
           <w:tab w:val="left" w:pos="6236"/>
         </w:tabs>
         <w:spacing w:line="276" w:lineRule="auto"/>
-        <w:ind w:left="425" w:right="167"/>
-        <w:jc w:val="both"/>
-        <w:rPr>
-          <w:rFonts w:ascii="Inter" w:eastAsia="Inter" w:hAnsi="Inter" w:cs="Inter"/>
-          <w:b/>
-          <w:color w:val="FFFFFF"/>
-          <w:sz w:val="20"/>
-          <w:szCs w:val="20"/>
-        </w:rPr>
-      </w:pPr>
-    </w:p>
-    <w:p>
-      <w:pPr>
-        <w:pBdr>
-          <w:top w:val="nil"/>
-          <w:left w:val="nil"/>
-          <w:bottom w:val="nil"/>
-          <w:right w:val="nil"/>
-          <w:between w:val="nil"/>
-        </w:pBdr>
-        <w:tabs>
-          <w:tab w:val="left" w:pos="6236"/>
-        </w:tabs>
-        <w:spacing w:line="276" w:lineRule="auto"/>
-        <w:ind w:left="425" w:right="167"/>
+        <w:ind w:right="167"/>
         <w:jc w:val="both"/>
         <w:rPr>
           <w:rFonts w:ascii="Inter" w:eastAsia="Inter" w:hAnsi="Inter" w:cs="Inter"/>
@@ -6604,7 +6678,7 @@
           <w:tab w:val="left" w:pos="6236"/>
         </w:tabs>
         <w:spacing w:line="276" w:lineRule="auto"/>
-        <w:ind w:left="4140" w:right="167"/>
+        <w:ind w:left="4140" w:right="167" w:hanging="810"/>
         <w:rPr>
           <w:rFonts w:ascii="Inter" w:eastAsia="Inter" w:hAnsi="Inter" w:cs="Inter"/>
           <w:b/>
@@ -6656,8 +6730,7 @@
           <w:tab w:val="left" w:pos="6236"/>
         </w:tabs>
         <w:spacing w:line="276" w:lineRule="auto"/>
-        <w:ind w:left="4140" w:right="167"/>
-        <w:jc w:val="center"/>
+        <w:ind w:left="4140" w:right="167" w:hanging="810"/>
         <w:rPr>
           <w:rFonts w:ascii="Inter" w:eastAsia="Inter" w:hAnsi="Inter" w:cs="Inter"/>
           <w:b/>
@@ -6666,6 +6739,86 @@
           <w:szCs w:val="20"/>
         </w:rPr>
       </w:pPr>
+      <w:r>
+        <w:rPr>
+          <w:rFonts w:ascii="Inter" w:eastAsia="Inter" w:hAnsi="Inter" w:cs="Inter"/>
+          <w:sz w:val="20"/>
+          <w:szCs w:val="20"/>
+        </w:rPr>
+        <w:t>${</w:t>
+      </w:r>
+      <w:r>
+        <w:rPr>
+          <w:rFonts w:ascii="Inter" w:eastAsia="Inter" w:hAnsi="Inter" w:cs="Inter"/>
+          <w:sz w:val="20"/>
+          <w:szCs w:val="20"/>
+        </w:rPr>
+        <w:t>referral</w:t>
+      </w:r>
+      <w:r>
+        <w:rPr>
+          <w:rFonts w:ascii="Inter" w:eastAsia="Inter" w:hAnsi="Inter" w:cs="Inter"/>
+          <w:sz w:val="20"/>
+          <w:szCs w:val="20"/>
+        </w:rPr>
+        <w:t>_signature</w:t>
+      </w:r>
+      <w:r>
+        <w:rPr>
+          <w:rFonts w:ascii="Inter" w:eastAsia="Inter" w:hAnsi="Inter" w:cs="Inter"/>
+          <w:sz w:val="20"/>
+          <w:szCs w:val="20"/>
+        </w:rPr>
+        <w:t>:</w:t>
+      </w:r>
+      <w:r>
+        <w:rPr>
+          <w:rFonts w:ascii="Inter" w:eastAsia="Inter" w:hAnsi="Inter" w:cs="Inter"/>
+          <w:sz w:val="20"/>
+          <w:szCs w:val="20"/>
+        </w:rPr>
+        <w:t>10</w:t>
+      </w:r>
+      <w:r>
+        <w:rPr>
+          <w:rFonts w:ascii="Inter" w:eastAsia="Inter" w:hAnsi="Inter" w:cs="Inter"/>
+          <w:sz w:val="20"/>
+          <w:szCs w:val="20"/>
+        </w:rPr>
+        <w:t>0px:</w:t>
+      </w:r>
+      <w:r>
+        <w:rPr>
+          <w:rFonts w:ascii="Inter" w:eastAsia="Inter" w:hAnsi="Inter" w:cs="Inter"/>
+          <w:sz w:val="20"/>
+          <w:szCs w:val="20"/>
+        </w:rPr>
+        <w:t>10</w:t>
+      </w:r>
+      <w:r>
+        <w:rPr>
+          <w:rFonts w:ascii="Inter" w:eastAsia="Inter" w:hAnsi="Inter" w:cs="Inter"/>
+          <w:sz w:val="20"/>
+          <w:szCs w:val="20"/>
+        </w:rPr>
+        <w:t>0px</w:t>
+      </w:r>
+      <w:r>
+        <w:rPr>
+          <w:rFonts w:ascii="Inter" w:eastAsia="Inter" w:hAnsi="Inter" w:cs="Inter"/>
+          <w:sz w:val="20"/>
+          <w:szCs w:val="20"/>
+        </w:rPr>
+        <w:t>:ratio=false</w:t>
+      </w:r>
+      <w:r>
+        <w:rPr>
+          <w:rFonts w:ascii="Inter" w:eastAsia="Inter" w:hAnsi="Inter" w:cs="Inter"/>
+          <w:sz w:val="20"/>
+          <w:szCs w:val="20"/>
+        </w:rPr>
+        <w:t>}</w:t>
+      </w:r>
     </w:p>
     <w:p>
       <w:pPr>
@@ -6681,82 +6834,7 @@
           <w:tab w:val="left" w:pos="6236"/>
         </w:tabs>
         <w:spacing w:line="276" w:lineRule="auto"/>
-        <w:ind w:left="4140" w:right="167"/>
-        <w:jc w:val="center"/>
-        <w:rPr>
-          <w:rFonts w:ascii="Inter" w:eastAsia="Inter" w:hAnsi="Inter" w:cs="Inter"/>
-          <w:b/>
-          <w:color w:val="FFFFFF"/>
-          <w:sz w:val="20"/>
-          <w:szCs w:val="20"/>
-        </w:rPr>
-      </w:pPr>
-    </w:p>
-    <w:p>
-      <w:pPr>
-        <w:pBdr>
-          <w:top w:val="nil"/>
-          <w:left w:val="nil"/>
-          <w:bottom w:val="nil"/>
-          <w:right w:val="nil"/>
-          <w:between w:val="nil"/>
-        </w:pBdr>
-        <w:tabs>
-          <w:tab w:val="left" w:pos="4320"/>
-          <w:tab w:val="left" w:pos="6236"/>
-        </w:tabs>
-        <w:spacing w:line="276" w:lineRule="auto"/>
-        <w:ind w:left="4140" w:right="167"/>
-        <w:jc w:val="center"/>
-        <w:rPr>
-          <w:rFonts w:ascii="Inter" w:eastAsia="Inter" w:hAnsi="Inter" w:cs="Inter"/>
-          <w:b/>
-          <w:color w:val="FFFFFF"/>
-          <w:sz w:val="20"/>
-          <w:szCs w:val="20"/>
-        </w:rPr>
-      </w:pPr>
-    </w:p>
-    <w:p>
-      <w:pPr>
-        <w:pBdr>
-          <w:top w:val="nil"/>
-          <w:left w:val="nil"/>
-          <w:bottom w:val="nil"/>
-          <w:right w:val="nil"/>
-          <w:between w:val="nil"/>
-        </w:pBdr>
-        <w:tabs>
-          <w:tab w:val="left" w:pos="4320"/>
-          <w:tab w:val="left" w:pos="6236"/>
-        </w:tabs>
-        <w:spacing w:line="276" w:lineRule="auto"/>
-        <w:ind w:left="4140" w:right="167"/>
-        <w:jc w:val="center"/>
-        <w:rPr>
-          <w:rFonts w:ascii="Inter" w:eastAsia="Inter" w:hAnsi="Inter" w:cs="Inter"/>
-          <w:b/>
-          <w:color w:val="FFFFFF"/>
-          <w:sz w:val="20"/>
-          <w:szCs w:val="20"/>
-        </w:rPr>
-      </w:pPr>
-    </w:p>
-    <w:p>
-      <w:pPr>
-        <w:pBdr>
-          <w:top w:val="nil"/>
-          <w:left w:val="nil"/>
-          <w:bottom w:val="nil"/>
-          <w:right w:val="nil"/>
-          <w:between w:val="nil"/>
-        </w:pBdr>
-        <w:tabs>
-          <w:tab w:val="left" w:pos="4320"/>
-          <w:tab w:val="left" w:pos="6236"/>
-        </w:tabs>
-        <w:spacing w:line="276" w:lineRule="auto"/>
-        <w:ind w:left="4140" w:right="167"/>
+        <w:ind w:left="4140" w:right="167" w:hanging="810"/>
         <w:rPr>
           <w:rFonts w:ascii="Inter" w:eastAsia="Inter" w:hAnsi="Inter" w:cs="Inter"/>
           <w:b/>
@@ -8539,6 +8617,22 @@
       </w:tblCellMar>
     </w:tblPr>
   </w:style>
+  <w:style w:type="table" w:styleId="TableGrid">
+    <w:name w:val="Table Grid"/>
+    <w:basedOn w:val="TableNormal"/>
+    <w:uiPriority w:val="39"/>
+    <w:rsid w:val="00AA255A"/>
+    <w:tblPr>
+      <w:tblBorders>
+        <w:top w:val="single" w:sz="4" w:space="0" w:color="auto"/>
+        <w:left w:val="single" w:sz="4" w:space="0" w:color="auto"/>
+        <w:bottom w:val="single" w:sz="4" w:space="0" w:color="auto"/>
+        <w:right w:val="single" w:sz="4" w:space="0" w:color="auto"/>
+        <w:insideH w:val="single" w:sz="4" w:space="0" w:color="auto"/>
+        <w:insideV w:val="single" w:sz="4" w:space="0" w:color="auto"/>
+      </w:tblBorders>
+    </w:tblPr>
+  </w:style>
 </w:styles>
 </file>
 

</xml_diff>

<commit_message>
fix: hilangkan referral di mou
</commit_message>
<xml_diff>
--- a/public/assets/template/mou.docx
+++ b/public/assets/template/mou.docx
@@ -6693,213 +6693,6 @@
           <w:szCs w:val="20"/>
         </w:rPr>
       </w:pPr>
-    </w:p>
-    <w:p>
-      <w:pPr>
-        <w:pBdr>
-          <w:top w:val="nil"/>
-          <w:left w:val="nil"/>
-          <w:bottom w:val="nil"/>
-          <w:right w:val="nil"/>
-          <w:between w:val="nil"/>
-        </w:pBdr>
-        <w:tabs>
-          <w:tab w:val="left" w:pos="4320"/>
-          <w:tab w:val="left" w:pos="6236"/>
-        </w:tabs>
-        <w:spacing w:line="276" w:lineRule="auto"/>
-        <w:ind w:left="4140" w:right="167" w:hanging="810"/>
-        <w:rPr>
-          <w:rFonts w:ascii="Inter" w:eastAsia="Inter" w:hAnsi="Inter" w:cs="Inter"/>
-          <w:b/>
-          <w:color w:val="FFFFFF"/>
-          <w:sz w:val="20"/>
-          <w:szCs w:val="20"/>
-        </w:rPr>
-      </w:pPr>
-      <w:r>
-        <w:rPr>
-          <w:rFonts w:ascii="Inter" w:eastAsia="Inter" w:hAnsi="Inter" w:cs="Inter"/>
-          <w:bCs/>
-          <w:sz w:val="20"/>
-          <w:szCs w:val="20"/>
-        </w:rPr>
-        <w:t>${referral}</w:t>
-      </w:r>
-      <w:r>
-        <w:rPr>
-          <w:rFonts w:ascii="Inter" w:eastAsia="Inter" w:hAnsi="Inter" w:cs="Inter"/>
-          <w:b/>
-          <w:color w:val="FFFFFF"/>
-          <w:sz w:val="20"/>
-          <w:szCs w:val="20"/>
-        </w:rPr>
-        <w:t>{{</w:t>
-      </w:r>
-    </w:p>
-    <w:p>
-      <w:pPr>
-        <w:pBdr>
-          <w:top w:val="nil"/>
-          <w:left w:val="nil"/>
-          <w:bottom w:val="nil"/>
-          <w:right w:val="nil"/>
-          <w:between w:val="nil"/>
-        </w:pBdr>
-        <w:tabs>
-          <w:tab w:val="left" w:pos="4320"/>
-          <w:tab w:val="left" w:pos="6236"/>
-        </w:tabs>
-        <w:spacing w:line="276" w:lineRule="auto"/>
-        <w:ind w:left="4140" w:right="167" w:hanging="810"/>
-        <w:rPr>
-          <w:rFonts w:ascii="Inter" w:eastAsia="Inter" w:hAnsi="Inter" w:cs="Inter"/>
-          <w:b/>
-          <w:color w:val="FFFFFF"/>
-          <w:sz w:val="20"/>
-          <w:szCs w:val="20"/>
-        </w:rPr>
-      </w:pPr>
-      <w:r>
-        <w:rPr>
-          <w:rFonts w:ascii="Inter" w:eastAsia="Inter" w:hAnsi="Inter" w:cs="Inter"/>
-          <w:sz w:val="20"/>
-          <w:szCs w:val="20"/>
-        </w:rPr>
-        <w:t>${</w:t>
-      </w:r>
-      <w:r>
-        <w:rPr>
-          <w:rFonts w:ascii="Inter" w:eastAsia="Inter" w:hAnsi="Inter" w:cs="Inter"/>
-          <w:sz w:val="20"/>
-          <w:szCs w:val="20"/>
-        </w:rPr>
-        <w:t>referral</w:t>
-      </w:r>
-      <w:r>
-        <w:rPr>
-          <w:rFonts w:ascii="Inter" w:eastAsia="Inter" w:hAnsi="Inter" w:cs="Inter"/>
-          <w:sz w:val="20"/>
-          <w:szCs w:val="20"/>
-        </w:rPr>
-        <w:t>_signature</w:t>
-      </w:r>
-      <w:r>
-        <w:rPr>
-          <w:rFonts w:ascii="Inter" w:eastAsia="Inter" w:hAnsi="Inter" w:cs="Inter"/>
-          <w:sz w:val="20"/>
-          <w:szCs w:val="20"/>
-        </w:rPr>
-        <w:t>:</w:t>
-      </w:r>
-      <w:r>
-        <w:rPr>
-          <w:rFonts w:ascii="Inter" w:eastAsia="Inter" w:hAnsi="Inter" w:cs="Inter"/>
-          <w:sz w:val="20"/>
-          <w:szCs w:val="20"/>
-        </w:rPr>
-        <w:t>10</w:t>
-      </w:r>
-      <w:r>
-        <w:rPr>
-          <w:rFonts w:ascii="Inter" w:eastAsia="Inter" w:hAnsi="Inter" w:cs="Inter"/>
-          <w:sz w:val="20"/>
-          <w:szCs w:val="20"/>
-        </w:rPr>
-        <w:t>0px:</w:t>
-      </w:r>
-      <w:r>
-        <w:rPr>
-          <w:rFonts w:ascii="Inter" w:eastAsia="Inter" w:hAnsi="Inter" w:cs="Inter"/>
-          <w:sz w:val="20"/>
-          <w:szCs w:val="20"/>
-        </w:rPr>
-        <w:t>10</w:t>
-      </w:r>
-      <w:r>
-        <w:rPr>
-          <w:rFonts w:ascii="Inter" w:eastAsia="Inter" w:hAnsi="Inter" w:cs="Inter"/>
-          <w:sz w:val="20"/>
-          <w:szCs w:val="20"/>
-        </w:rPr>
-        <w:t>0px</w:t>
-      </w:r>
-      <w:r>
-        <w:rPr>
-          <w:rFonts w:ascii="Inter" w:eastAsia="Inter" w:hAnsi="Inter" w:cs="Inter"/>
-          <w:sz w:val="20"/>
-          <w:szCs w:val="20"/>
-        </w:rPr>
-        <w:t>:ratio=</w:t>
-      </w:r>
-      <w:r>
-        <w:rPr>
-          <w:rFonts w:ascii="Inter" w:eastAsia="Inter" w:hAnsi="Inter" w:cs="Inter"/>
-          <w:sz w:val="20"/>
-          <w:szCs w:val="20"/>
-        </w:rPr>
-        <w:t>true</w:t>
-      </w:r>
-      <w:r>
-        <w:rPr>
-          <w:rFonts w:ascii="Inter" w:eastAsia="Inter" w:hAnsi="Inter" w:cs="Inter"/>
-          <w:sz w:val="20"/>
-          <w:szCs w:val="20"/>
-        </w:rPr>
-        <w:t>}</w:t>
-      </w:r>
-    </w:p>
-    <w:p>
-      <w:pPr>
-        <w:pBdr>
-          <w:top w:val="nil"/>
-          <w:left w:val="nil"/>
-          <w:bottom w:val="nil"/>
-          <w:right w:val="nil"/>
-          <w:between w:val="nil"/>
-        </w:pBdr>
-        <w:tabs>
-          <w:tab w:val="left" w:pos="4320"/>
-          <w:tab w:val="left" w:pos="6236"/>
-        </w:tabs>
-        <w:spacing w:line="276" w:lineRule="auto"/>
-        <w:ind w:left="4140" w:right="167" w:hanging="810"/>
-        <w:rPr>
-          <w:rFonts w:ascii="Inter" w:eastAsia="Inter" w:hAnsi="Inter" w:cs="Inter"/>
-          <w:b/>
-          <w:color w:val="FFFFFF"/>
-          <w:sz w:val="20"/>
-          <w:szCs w:val="20"/>
-        </w:rPr>
-      </w:pPr>
-      <w:r>
-        <w:rPr>
-          <w:rFonts w:ascii="Inter" w:eastAsia="Inter" w:hAnsi="Inter" w:cs="Inter"/>
-          <w:b/>
-          <w:sz w:val="20"/>
-          <w:szCs w:val="20"/>
-        </w:rPr>
-        <w:t>${</w:t>
-      </w:r>
-      <w:r>
-        <w:rPr>
-          <w:rFonts w:ascii="Inter" w:eastAsia="Inter" w:hAnsi="Inter" w:cs="Inter"/>
-          <w:b/>
-          <w:sz w:val="20"/>
-          <w:szCs w:val="20"/>
-        </w:rPr>
-        <w:t>referral_name}</w:t>
-      </w:r>
-      <w:r>
-        <w:rPr>
-          <w:rFonts w:ascii="Inter" w:eastAsia="Inter" w:hAnsi="Inter" w:cs="Inter"/>
-          <w:b/>
-          <w:color w:val="FFFFFF"/>
-          <w:sz w:val="20"/>
-          <w:szCs w:val="20"/>
-        </w:rPr>
-        <w:t>email}}</w:t>
-      </w:r>
     </w:p>
     <w:p>
       <w:pPr>

</xml_diff>